<commit_message>
dodane slike, poročilo dodano v main
</commit_message>
<xml_diff>
--- a/ROSiS-N1/Porocilo.docx
+++ b/ROSiS-N1/Porocilo.docx
@@ -849,6 +849,12 @@
         </w:drawing>
       </w:r>
     </w:p>
+    <w:p/>
+    <w:p>
+      <w:r>
+        <w:t>Signal žvižganja predstavlja popolno sinusoido.</w:t>
+      </w:r>
+    </w:p>
     <w:p>
       <w:r>
         <w:br w:type="page"/>
@@ -861,10 +867,10 @@
       <w:r>
         <w:lastRenderedPageBreak/>
         <w:drawing>
-          <wp:inline distT="0" distB="0" distL="0" distR="0" wp14:anchorId="40680931" wp14:editId="732A9F65">
+          <wp:inline distT="0" distB="0" distL="0" distR="0" wp14:anchorId="7199800D" wp14:editId="28D27746">
             <wp:extent cx="6634480" cy="3509010"/>
             <wp:effectExtent l="0" t="0" r="0" b="0"/>
-            <wp:docPr id="105556356" name="Picture 30"/>
+            <wp:docPr id="959629083" name="Picture 35" descr="A blue sound wave graph&#10;&#10;AI-generated content may be incorrect."/>
             <wp:cNvGraphicFramePr>
               <a:graphicFrameLocks xmlns:a="http://schemas.openxmlformats.org/drawingml/2006/main" noChangeAspect="1"/>
             </wp:cNvGraphicFramePr>
@@ -872,7 +878,7 @@
               <a:graphicData uri="http://schemas.openxmlformats.org/drawingml/2006/picture">
                 <pic:pic xmlns:pic="http://schemas.openxmlformats.org/drawingml/2006/picture">
                   <pic:nvPicPr>
-                    <pic:cNvPr id="105556356" name="Picture 30"/>
+                    <pic:cNvPr id="959629083" name="Picture 35" descr="A blue sound wave graph&#10;&#10;AI-generated content may be incorrect."/>
                     <pic:cNvPicPr>
                       <a:picLocks noChangeAspect="1" noChangeArrowheads="1"/>
                     </pic:cNvPicPr>
@@ -909,17 +915,12 @@
           </wp:inline>
         </w:drawing>
       </w:r>
-    </w:p>
-    <w:p>
-      <w:pPr>
-        <w:jc w:val="center"/>
-      </w:pPr>
       <w:r>
         <w:drawing>
-          <wp:inline distT="0" distB="0" distL="0" distR="0" wp14:anchorId="4DB4DA7C" wp14:editId="212DDB38">
+          <wp:inline distT="0" distB="0" distL="0" distR="0" wp14:anchorId="40680931" wp14:editId="732A9F65">
             <wp:extent cx="6634480" cy="3509010"/>
             <wp:effectExtent l="0" t="0" r="0" b="0"/>
-            <wp:docPr id="657568886" name="Picture 32"/>
+            <wp:docPr id="105556356" name="Picture 30"/>
             <wp:cNvGraphicFramePr>
               <a:graphicFrameLocks xmlns:a="http://schemas.openxmlformats.org/drawingml/2006/main" noChangeAspect="1"/>
             </wp:cNvGraphicFramePr>
@@ -927,7 +928,7 @@
               <a:graphicData uri="http://schemas.openxmlformats.org/drawingml/2006/picture">
                 <pic:pic xmlns:pic="http://schemas.openxmlformats.org/drawingml/2006/picture">
                   <pic:nvPicPr>
-                    <pic:cNvPr id="0" name="Picture 32"/>
+                    <pic:cNvPr id="105556356" name="Picture 30"/>
                     <pic:cNvPicPr>
                       <a:picLocks noChangeAspect="1" noChangeArrowheads="1"/>
                     </pic:cNvPicPr>
@@ -970,30 +971,12 @@
         <w:jc w:val="center"/>
       </w:pPr>
       <w:r>
-        <w:t>O</w:t>
-      </w:r>
-    </w:p>
-    <w:p>
-      <w:pPr>
-        <w:jc w:val="center"/>
-      </w:pPr>
-    </w:p>
-    <w:p>
-      <w:r>
-        <w:br w:type="page"/>
-      </w:r>
-    </w:p>
-    <w:p>
-      <w:pPr>
-        <w:jc w:val="center"/>
-      </w:pPr>
-      <w:r>
         <w:lastRenderedPageBreak/>
         <w:drawing>
-          <wp:inline distT="0" distB="0" distL="0" distR="0" wp14:anchorId="74AA34CE" wp14:editId="45FA5817">
+          <wp:inline distT="0" distB="0" distL="0" distR="0" wp14:anchorId="4DB4DA7C" wp14:editId="212DDB38">
             <wp:extent cx="6634480" cy="3509010"/>
             <wp:effectExtent l="0" t="0" r="0" b="0"/>
-            <wp:docPr id="1785916414" name="Picture 33"/>
+            <wp:docPr id="657568886" name="Picture 32"/>
             <wp:cNvGraphicFramePr>
               <a:graphicFrameLocks xmlns:a="http://schemas.openxmlformats.org/drawingml/2006/main" noChangeAspect="1"/>
             </wp:cNvGraphicFramePr>
@@ -1001,7 +984,7 @@
               <a:graphicData uri="http://schemas.openxmlformats.org/drawingml/2006/picture">
                 <pic:pic xmlns:pic="http://schemas.openxmlformats.org/drawingml/2006/picture">
                   <pic:nvPicPr>
-                    <pic:cNvPr id="0" name="Picture 33"/>
+                    <pic:cNvPr id="0" name="Picture 32"/>
                     <pic:cNvPicPr>
                       <a:picLocks noChangeAspect="1" noChangeArrowheads="1"/>
                     </pic:cNvPicPr>
@@ -1044,24 +1027,20 @@
         <w:jc w:val="center"/>
       </w:pPr>
       <w:r>
-        <w:t>I</w:t>
+        <w:t>O</w:t>
       </w:r>
     </w:p>
+    <w:p/>
     <w:p>
       <w:pPr>
         <w:jc w:val="center"/>
       </w:pPr>
-    </w:p>
-    <w:p>
-      <w:pPr>
-        <w:jc w:val="center"/>
-      </w:pPr>
       <w:r>
         <w:drawing>
-          <wp:inline distT="0" distB="0" distL="0" distR="0" wp14:anchorId="1FACB58E" wp14:editId="3DC58891">
+          <wp:inline distT="0" distB="0" distL="0" distR="0" wp14:anchorId="74AA34CE" wp14:editId="45FA5817">
             <wp:extent cx="6634480" cy="3509010"/>
             <wp:effectExtent l="0" t="0" r="0" b="0"/>
-            <wp:docPr id="696425949" name="Picture 34"/>
+            <wp:docPr id="1785916414" name="Picture 33"/>
             <wp:cNvGraphicFramePr>
               <a:graphicFrameLocks xmlns:a="http://schemas.openxmlformats.org/drawingml/2006/main" noChangeAspect="1"/>
             </wp:cNvGraphicFramePr>
@@ -1069,7 +1048,7 @@
               <a:graphicData uri="http://schemas.openxmlformats.org/drawingml/2006/picture">
                 <pic:pic xmlns:pic="http://schemas.openxmlformats.org/drawingml/2006/picture">
                   <pic:nvPicPr>
-                    <pic:cNvPr id="0" name="Picture 34"/>
+                    <pic:cNvPr id="0" name="Picture 33"/>
                     <pic:cNvPicPr>
                       <a:picLocks noChangeAspect="1" noChangeArrowheads="1"/>
                     </pic:cNvPicPr>
@@ -1112,7 +1091,7 @@
         <w:jc w:val="center"/>
       </w:pPr>
       <w:r>
-        <w:t>A</w:t>
+        <w:t>I</w:t>
       </w:r>
     </w:p>
     <w:p>
@@ -1121,21 +1100,16 @@
       </w:pPr>
     </w:p>
     <w:p>
-      <w:r>
-        <w:br w:type="page"/>
-      </w:r>
-    </w:p>
-    <w:p>
       <w:pPr>
         <w:jc w:val="center"/>
       </w:pPr>
       <w:r>
         <w:lastRenderedPageBreak/>
         <w:drawing>
-          <wp:inline distT="0" distB="0" distL="0" distR="0" wp14:anchorId="3F843BF2" wp14:editId="22CE430E">
+          <wp:inline distT="0" distB="0" distL="0" distR="0" wp14:anchorId="1FACB58E" wp14:editId="3DC58891">
             <wp:extent cx="6634480" cy="3509010"/>
             <wp:effectExtent l="0" t="0" r="0" b="0"/>
-            <wp:docPr id="959629083" name="Picture 35"/>
+            <wp:docPr id="696425949" name="Picture 34"/>
             <wp:cNvGraphicFramePr>
               <a:graphicFrameLocks xmlns:a="http://schemas.openxmlformats.org/drawingml/2006/main" noChangeAspect="1"/>
             </wp:cNvGraphicFramePr>
@@ -1143,7 +1117,7 @@
               <a:graphicData uri="http://schemas.openxmlformats.org/drawingml/2006/picture">
                 <pic:pic xmlns:pic="http://schemas.openxmlformats.org/drawingml/2006/picture">
                   <pic:nvPicPr>
-                    <pic:cNvPr id="0" name="Picture 35"/>
+                    <pic:cNvPr id="0" name="Picture 34"/>
                     <pic:cNvPicPr>
                       <a:picLocks noChangeAspect="1" noChangeArrowheads="1"/>
                     </pic:cNvPicPr>
@@ -1185,6 +1159,52 @@
       <w:pPr>
         <w:jc w:val="center"/>
       </w:pPr>
+      <w:r>
+        <w:t>A</w:t>
+      </w:r>
+    </w:p>
+    <w:p/>
+    <w:p>
+      <w:pPr>
+        <w:jc w:val="center"/>
+      </w:pPr>
+      <w:r>
+        <w:drawing>
+          <wp:inline distT="0" distB="0" distL="0" distR="0" wp14:anchorId="6A0B047B" wp14:editId="5A9F084A">
+            <wp:extent cx="4629150" cy="1171575"/>
+            <wp:effectExtent l="0" t="0" r="0" b="9525"/>
+            <wp:docPr id="856073445" name="Picture 1" descr="A black background with white text&#10;&#10;AI-generated content may be incorrect."/>
+            <wp:cNvGraphicFramePr>
+              <a:graphicFrameLocks xmlns:a="http://schemas.openxmlformats.org/drawingml/2006/main" noChangeAspect="1"/>
+            </wp:cNvGraphicFramePr>
+            <a:graphic xmlns:a="http://schemas.openxmlformats.org/drawingml/2006/main">
+              <a:graphicData uri="http://schemas.openxmlformats.org/drawingml/2006/picture">
+                <pic:pic xmlns:pic="http://schemas.openxmlformats.org/drawingml/2006/picture">
+                  <pic:nvPicPr>
+                    <pic:cNvPr id="856073445" name="Picture 1" descr="A black background with white text&#10;&#10;AI-generated content may be incorrect."/>
+                    <pic:cNvPicPr/>
+                  </pic:nvPicPr>
+                  <pic:blipFill>
+                    <a:blip r:embed="rId25"/>
+                    <a:stretch>
+                      <a:fillRect/>
+                    </a:stretch>
+                  </pic:blipFill>
+                  <pic:spPr>
+                    <a:xfrm>
+                      <a:off x="0" y="0"/>
+                      <a:ext cx="4629150" cy="1171575"/>
+                    </a:xfrm>
+                    <a:prstGeom prst="rect">
+                      <a:avLst/>
+                    </a:prstGeom>
+                  </pic:spPr>
+                </pic:pic>
+              </a:graphicData>
+            </a:graphic>
+          </wp:inline>
+        </w:drawing>
+      </w:r>
     </w:p>
     <w:sectPr>
       <w:pgSz w:w="11906" w:h="16838"/>

</xml_diff>